<commit_message>
File Edited from Local
</commit_message>
<xml_diff>
--- a/TestFile.docx
+++ b/TestFile.docx
@@ -1209,7 +1209,7 @@
           <w:szCs w:val="24"/>
         </w:rPr>
       </w:pPr>
-      <w:hyperlink r:id="rId5" w:history="1">
+      <w:hyperlink r:id="rId7" w:history="1">
         <w:r>
           <w:rPr>
             <w:rStyle w:val="Hyperlink"/>
@@ -1238,6 +1238,55 @@
           <w:color w:val="222222"/>
           <w:sz w:val="24"/>
           <w:szCs w:val="24"/>
+        </w:rPr>
+      </w:pPr>
+      <w:r>
+        <w:rPr>
+          <w:rFonts w:ascii="Times New Roman" w:eastAsia="Times New Roman" w:hAnsi="Times New Roman" w:cs="Times New Roman"/>
+          <w:color w:val="222222"/>
+          <w:sz w:val="24"/>
+          <w:szCs w:val="24"/>
+        </w:rPr>
+        <w:t>submit test script and the results ..................</w:t>
+      </w:r>
+    </w:p>
+    <w:p>
+      <w:pPr>
+        <w:pStyle w:val="Normal1"/>
+        <w:pBdr>
+          <w:top w:val="nil"/>
+          <w:left w:val="nil"/>
+          <w:bottom w:val="nil"/>
+          <w:right w:val="nil"/>
+          <w:between w:val="nil"/>
+        </w:pBdr>
+        <w:shd w:val="clear" w:color="auto" w:fill="FFFFFF"/>
+        <w:spacing w:before="280" w:after="280"/>
+        <w:rPr>
+          <w:rFonts w:ascii="Times New Roman" w:eastAsia="Times New Roman" w:hAnsi="Times New Roman" w:cs="Times New Roman"/>
+          <w:color w:val="222222"/>
+          <w:sz w:val="24"/>
+          <w:szCs w:val="24"/>
+        </w:rPr>
+      </w:pPr>
+    </w:p>
+    <w:p>
+      <w:pPr>
+        <w:pStyle w:val="Normal1"/>
+        <w:pBdr>
+          <w:top w:val="nil"/>
+          <w:left w:val="nil"/>
+          <w:bottom w:val="nil"/>
+          <w:right w:val="nil"/>
+          <w:between w:val="nil"/>
+        </w:pBdr>
+        <w:shd w:val="clear" w:color="auto" w:fill="FFFFFF"/>
+        <w:spacing w:before="280" w:after="280"/>
+        <w:rPr>
+          <w:rFonts w:ascii="Times New Roman" w:eastAsia="Times New Roman" w:hAnsi="Times New Roman" w:cs="Times New Roman"/>
+          <w:color w:val="222222"/>
+          <w:sz w:val="24"/>
+          <w:szCs w:val="24"/>
           <w:highlight w:val="white"/>
         </w:rPr>
       </w:pPr>
@@ -1248,48 +1297,48 @@
           <w:sz w:val="24"/>
           <w:szCs w:val="24"/>
         </w:rPr>
-        <w:t>submit test script and the results ..................</w:t>
-      </w:r>
-    </w:p>
-    <w:p>
-      <w:pPr>
-        <w:pStyle w:val="Normal1"/>
-        <w:pBdr>
-          <w:top w:val="nil"/>
-          <w:left w:val="nil"/>
-          <w:bottom w:val="nil"/>
-          <w:right w:val="nil"/>
-          <w:between w:val="nil"/>
-        </w:pBdr>
-        <w:rPr>
-          <w:rFonts w:ascii="Times New Roman" w:eastAsia="Times New Roman" w:hAnsi="Times New Roman" w:cs="Times New Roman"/>
-          <w:color w:val="000000"/>
-          <w:sz w:val="24"/>
-          <w:szCs w:val="24"/>
-        </w:rPr>
-      </w:pPr>
-    </w:p>
-    <w:p>
-      <w:pPr>
-        <w:pStyle w:val="Normal1"/>
-        <w:pBdr>
-          <w:top w:val="nil"/>
-          <w:left w:val="nil"/>
-          <w:bottom w:val="nil"/>
-          <w:right w:val="nil"/>
-          <w:between w:val="nil"/>
-        </w:pBdr>
-        <w:spacing w:after="18"/>
-        <w:rPr>
-          <w:rFonts w:ascii="Times New Roman" w:eastAsia="Times New Roman" w:hAnsi="Times New Roman" w:cs="Times New Roman"/>
-          <w:b/>
-          <w:color w:val="000000"/>
-          <w:sz w:val="24"/>
-          <w:szCs w:val="24"/>
-        </w:rPr>
-      </w:pPr>
+        <w:t>This is the changed text….</w:t>
+      </w:r>
       <w:bookmarkStart w:id="0" w:name="_GoBack"/>
       <w:bookmarkEnd w:id="0"/>
+    </w:p>
+    <w:p>
+      <w:pPr>
+        <w:pStyle w:val="Normal1"/>
+        <w:pBdr>
+          <w:top w:val="nil"/>
+          <w:left w:val="nil"/>
+          <w:bottom w:val="nil"/>
+          <w:right w:val="nil"/>
+          <w:between w:val="nil"/>
+        </w:pBdr>
+        <w:rPr>
+          <w:rFonts w:ascii="Times New Roman" w:eastAsia="Times New Roman" w:hAnsi="Times New Roman" w:cs="Times New Roman"/>
+          <w:color w:val="000000"/>
+          <w:sz w:val="24"/>
+          <w:szCs w:val="24"/>
+        </w:rPr>
+      </w:pPr>
+    </w:p>
+    <w:p>
+      <w:pPr>
+        <w:pStyle w:val="Normal1"/>
+        <w:pBdr>
+          <w:top w:val="nil"/>
+          <w:left w:val="nil"/>
+          <w:bottom w:val="nil"/>
+          <w:right w:val="nil"/>
+          <w:between w:val="nil"/>
+        </w:pBdr>
+        <w:spacing w:after="18"/>
+        <w:rPr>
+          <w:rFonts w:ascii="Times New Roman" w:eastAsia="Times New Roman" w:hAnsi="Times New Roman" w:cs="Times New Roman"/>
+          <w:b/>
+          <w:color w:val="000000"/>
+          <w:sz w:val="24"/>
+          <w:szCs w:val="24"/>
+        </w:rPr>
+      </w:pPr>
       <w:r>
         <w:rPr>
           <w:rFonts w:ascii="Times New Roman" w:eastAsia="Times New Roman" w:hAnsi="Times New Roman" w:cs="Times New Roman"/>
@@ -2374,6 +2423,15 @@
 </file>
 
 <file path=customXml/item1.xml><?xml version="1.0" encoding="utf-8"?>
+<?mso-contentType ?>
+<FormTemplates xmlns="http://schemas.microsoft.com/sharepoint/v3/contenttype/forms">
+  <Display>DocumentLibraryForm</Display>
+  <Edit>DocumentLibraryForm</Edit>
+  <New>DocumentLibraryForm</New>
+</FormTemplates>
+</file>
+
+<file path=customXml/item2.xml><?xml version="1.0" encoding="utf-8"?>
 <ct:contentTypeSchema xmlns:ct="http://schemas.microsoft.com/office/2006/metadata/contentType" xmlns:ma="http://schemas.microsoft.com/office/2006/metadata/properties/metaAttributes" ct:_="" ma:_="" ma:contentTypeName="Document" ma:contentTypeID="0x010100A327F1E4BF1A2440930640BBF800701E" ma:contentTypeVersion="14" ma:contentTypeDescription="Create a new document." ma:contentTypeScope="" ma:versionID="e7ded0b93c096e157be0c459363feb8a">
   <xsd:schema xmlns:xsd="http://www.w3.org/2001/XMLSchema" xmlns:xs="http://www.w3.org/2001/XMLSchema" xmlns:p="http://schemas.microsoft.com/office/2006/metadata/properties" xmlns:ns2="80937fed-ee1f-4b58-9c85-64ac34eb2c06" xmlns:ns3="e4776341-5057-408c-96a4-47ba59ce71b9" targetNamespace="http://schemas.microsoft.com/office/2006/metadata/properties" ma:root="true" ma:fieldsID="8f1852785ecf068e274e14fe19d74fc2" ns2:_="" ns3:_="">
     <xsd:import namespace="80937fed-ee1f-4b58-9c85-64ac34eb2c06"/>
@@ -2602,19 +2660,29 @@
 </ct:contentTypeSchema>
 </file>
 
-<file path=customXml/item2.xml><?xml version="1.0" encoding="utf-8"?>
-<?mso-contentType ?>
-<FormTemplates xmlns="http://schemas.microsoft.com/sharepoint/v3/contenttype/forms">
-  <Display>DocumentLibraryForm</Display>
-  <Edit>DocumentLibraryForm</Edit>
-  <New>DocumentLibraryForm</New>
-</FormTemplates>
-</file>
-
 <file path=customXml/itemProps1.xml><?xml version="1.0" encoding="utf-8"?>
-<ds:datastoreItem xmlns:ds="http://schemas.openxmlformats.org/officeDocument/2006/customXml" ds:itemID="{B06160B9-2012-4E4A-85D4-FFE77B2F3945}"/>
+<ds:datastoreItem xmlns:ds="http://schemas.openxmlformats.org/officeDocument/2006/customXml" ds:itemID="{A5F0483F-328A-49BB-AB89-FC3C71F39778}">
+  <ds:schemaRefs>
+    <ds:schemaRef ds:uri="http://schemas.microsoft.com/sharepoint/v3/contenttype/forms"/>
+  </ds:schemaRefs>
+</ds:datastoreItem>
 </file>
 
 <file path=customXml/itemProps2.xml><?xml version="1.0" encoding="utf-8"?>
-<ds:datastoreItem xmlns:ds="http://schemas.openxmlformats.org/officeDocument/2006/customXml" ds:itemID="{A5F0483F-328A-49BB-AB89-FC3C71F39778}"/>
+<ds:datastoreItem xmlns:ds="http://schemas.openxmlformats.org/officeDocument/2006/customXml" ds:itemID="{B06160B9-2012-4E4A-85D4-FFE77B2F3945}">
+  <ds:schemaRefs>
+    <ds:schemaRef ds:uri="http://schemas.microsoft.com/office/2006/metadata/contentType"/>
+    <ds:schemaRef ds:uri="http://schemas.microsoft.com/office/2006/metadata/properties/metaAttributes"/>
+    <ds:schemaRef ds:uri="http://www.w3.org/2001/XMLSchema"/>
+    <ds:schemaRef ds:uri="http://schemas.microsoft.com/office/2006/metadata/properties"/>
+    <ds:schemaRef ds:uri="80937fed-ee1f-4b58-9c85-64ac34eb2c06"/>
+    <ds:schemaRef ds:uri="e4776341-5057-408c-96a4-47ba59ce71b9"/>
+    <ds:schemaRef ds:uri="http://schemas.microsoft.com/office/2006/documentManagement/types"/>
+    <ds:schemaRef ds:uri="http://schemas.microsoft.com/office/infopath/2007/PartnerControls"/>
+    <ds:schemaRef ds:uri="http://schemas.openxmlformats.org/package/2006/metadata/core-properties"/>
+    <ds:schemaRef ds:uri="http://purl.org/dc/elements/1.1/"/>
+    <ds:schemaRef ds:uri="http://purl.org/dc/terms/"/>
+    <ds:schemaRef ds:uri="http://schemas.microsoft.com/internal/obd"/>
+  </ds:schemaRefs>
+</ds:datastoreItem>
 </file>
</xml_diff>